<commit_message>
Alterando o documento de apresentação do projeto
</commit_message>
<xml_diff>
--- a/classes/production/introducao2.docx
+++ b/classes/production/introducao2.docx
@@ -661,7 +661,502 @@
           <w:sz w:val="24"/>
           <w:szCs w:val="24"/>
         </w:rPr>
-        <w:t>Na primeira tela do programa, o usuário deverá c</w:t>
+        <w:t xml:space="preserve">Na primeira tela do programa, o usuário deverá </w:t>
+      </w:r>
+      <w:r>
+        <w:rPr>
+          <w:rFonts w:ascii="Arial" w:hAnsi="Arial" w:cs="Arial"/>
+          <w:sz w:val="24"/>
+          <w:szCs w:val="24"/>
+        </w:rPr>
+        <w:t>inserir um nome de usuário e senha e clicar em cadastrar, caso já possua uma conta, poderá clicar em entrar. O botão sobre dá mais informações sobre o objetivo do software e o botão limpar, deixa o campo de usuário e senha em branco novamente.</w:t>
+      </w:r>
+    </w:p>
+    <w:p>
+      <w:pPr>
+        <w:rPr>
+          <w:rFonts w:ascii="Arial" w:hAnsi="Arial" w:cs="Arial"/>
+          <w:sz w:val="24"/>
+          <w:szCs w:val="24"/>
+        </w:rPr>
+      </w:pPr>
+      <w:r>
+        <w:rPr>
+          <w:rFonts w:ascii="Arial" w:hAnsi="Arial" w:cs="Arial"/>
+          <w:noProof/>
+          <w:sz w:val="24"/>
+          <w:szCs w:val="24"/>
+        </w:rPr>
+        <w:drawing>
+          <wp:inline distT="0" distB="0" distL="0" distR="0" wp14:anchorId="0CE5F6FE" wp14:editId="32541C1F">
+            <wp:extent cx="5400040" cy="3035935"/>
+            <wp:effectExtent l="0" t="0" r="0" b="0"/>
+            <wp:docPr id="1932080296" name="Imagem 1"/>
+            <wp:cNvGraphicFramePr>
+              <a:graphicFrameLocks xmlns:a="http://schemas.openxmlformats.org/drawingml/2006/main" noChangeAspect="1"/>
+            </wp:cNvGraphicFramePr>
+            <a:graphic xmlns:a="http://schemas.openxmlformats.org/drawingml/2006/main">
+              <a:graphicData uri="http://schemas.openxmlformats.org/drawingml/2006/picture">
+                <pic:pic xmlns:pic="http://schemas.openxmlformats.org/drawingml/2006/picture">
+                  <pic:nvPicPr>
+                    <pic:cNvPr id="1932080296" name="Imagem 1932080296"/>
+                    <pic:cNvPicPr/>
+                  </pic:nvPicPr>
+                  <pic:blipFill>
+                    <a:blip r:embed="rId5" cstate="print">
+                      <a:extLst>
+                        <a:ext uri="{28A0092B-C50C-407E-A947-70E740481C1C}">
+                          <a14:useLocalDpi xmlns:a14="http://schemas.microsoft.com/office/drawing/2010/main" val="0"/>
+                        </a:ext>
+                      </a:extLst>
+                    </a:blip>
+                    <a:stretch>
+                      <a:fillRect/>
+                    </a:stretch>
+                  </pic:blipFill>
+                  <pic:spPr>
+                    <a:xfrm>
+                      <a:off x="0" y="0"/>
+                      <a:ext cx="5400040" cy="3035935"/>
+                    </a:xfrm>
+                    <a:prstGeom prst="rect">
+                      <a:avLst/>
+                    </a:prstGeom>
+                  </pic:spPr>
+                </pic:pic>
+              </a:graphicData>
+            </a:graphic>
+          </wp:inline>
+        </w:drawing>
+      </w:r>
+    </w:p>
+    <w:p>
+      <w:pPr>
+        <w:rPr>
+          <w:rFonts w:ascii="Arial" w:hAnsi="Arial" w:cs="Arial"/>
+          <w:sz w:val="24"/>
+          <w:szCs w:val="24"/>
+        </w:rPr>
+      </w:pPr>
+    </w:p>
+    <w:p>
+      <w:pPr>
+        <w:rPr>
+          <w:rFonts w:ascii="Arial" w:hAnsi="Arial" w:cs="Arial"/>
+          <w:sz w:val="24"/>
+          <w:szCs w:val="24"/>
+        </w:rPr>
+      </w:pPr>
+      <w:r>
+        <w:rPr>
+          <w:rFonts w:ascii="Arial" w:hAnsi="Arial" w:cs="Arial"/>
+          <w:sz w:val="24"/>
+          <w:szCs w:val="24"/>
+        </w:rPr>
+        <w:t>Na segunda tela, o usuário poderá inserir as contas de ativo (+) e passivo (-) da empresa. Os relatórios serão gerados ao clicar em gerar relatório. Para voltar, a tela anterior basta clicar em voltar, o botão Apagar dados salvos, apaga todas as contas salvas no banco de dados.</w:t>
+      </w:r>
+    </w:p>
+    <w:p>
+      <w:pPr>
+        <w:rPr>
+          <w:rFonts w:ascii="Arial" w:hAnsi="Arial" w:cs="Arial"/>
+          <w:sz w:val="24"/>
+          <w:szCs w:val="24"/>
+        </w:rPr>
+      </w:pPr>
+      <w:r>
+        <w:rPr>
+          <w:rFonts w:ascii="Arial" w:hAnsi="Arial" w:cs="Arial"/>
+          <w:noProof/>
+          <w:sz w:val="24"/>
+          <w:szCs w:val="24"/>
+        </w:rPr>
+        <w:drawing>
+          <wp:inline distT="0" distB="0" distL="0" distR="0" wp14:anchorId="537601E7" wp14:editId="64B296E8">
+            <wp:extent cx="5400040" cy="3035935"/>
+            <wp:effectExtent l="0" t="0" r="0" b="0"/>
+            <wp:docPr id="1612726926" name="Imagem 2"/>
+            <wp:cNvGraphicFramePr>
+              <a:graphicFrameLocks xmlns:a="http://schemas.openxmlformats.org/drawingml/2006/main" noChangeAspect="1"/>
+            </wp:cNvGraphicFramePr>
+            <a:graphic xmlns:a="http://schemas.openxmlformats.org/drawingml/2006/main">
+              <a:graphicData uri="http://schemas.openxmlformats.org/drawingml/2006/picture">
+                <pic:pic xmlns:pic="http://schemas.openxmlformats.org/drawingml/2006/picture">
+                  <pic:nvPicPr>
+                    <pic:cNvPr id="1612726926" name="Imagem 1612726926"/>
+                    <pic:cNvPicPr/>
+                  </pic:nvPicPr>
+                  <pic:blipFill>
+                    <a:blip r:embed="rId6" cstate="print">
+                      <a:extLst>
+                        <a:ext uri="{28A0092B-C50C-407E-A947-70E740481C1C}">
+                          <a14:useLocalDpi xmlns:a14="http://schemas.microsoft.com/office/drawing/2010/main" val="0"/>
+                        </a:ext>
+                      </a:extLst>
+                    </a:blip>
+                    <a:stretch>
+                      <a:fillRect/>
+                    </a:stretch>
+                  </pic:blipFill>
+                  <pic:spPr>
+                    <a:xfrm>
+                      <a:off x="0" y="0"/>
+                      <a:ext cx="5400040" cy="3035935"/>
+                    </a:xfrm>
+                    <a:prstGeom prst="rect">
+                      <a:avLst/>
+                    </a:prstGeom>
+                  </pic:spPr>
+                </pic:pic>
+              </a:graphicData>
+            </a:graphic>
+          </wp:inline>
+        </w:drawing>
+      </w:r>
+    </w:p>
+    <w:p>
+      <w:pPr>
+        <w:rPr>
+          <w:rFonts w:ascii="Arial" w:hAnsi="Arial" w:cs="Arial"/>
+          <w:sz w:val="24"/>
+          <w:szCs w:val="24"/>
+        </w:rPr>
+      </w:pPr>
+      <w:r>
+        <w:rPr>
+          <w:rFonts w:ascii="Arial" w:hAnsi="Arial" w:cs="Arial"/>
+          <w:sz w:val="24"/>
+          <w:szCs w:val="24"/>
+        </w:rPr>
+        <w:lastRenderedPageBreak/>
+        <w:t>Ao clicar em Inserir contas do Ativo, o usuário irá se deparar com uma tabela onde deve inserir o nome da conta, o valor e informar se o ativo é do tipo circulante ou não circulante, marcando uma das duas opções. Para guardar as contas na tabela, basta clicar em Salvar contas, o usuário poderá adicionar novas contas apagando as contas manualmente da tabela ou clicando em Adicionar mais contas.</w:t>
+      </w:r>
+    </w:p>
+    <w:p>
+      <w:pPr>
+        <w:rPr>
+          <w:rFonts w:ascii="Arial" w:hAnsi="Arial" w:cs="Arial"/>
+          <w:sz w:val="24"/>
+          <w:szCs w:val="24"/>
+        </w:rPr>
+      </w:pPr>
+      <w:r>
+        <w:rPr>
+          <w:rFonts w:ascii="Arial" w:hAnsi="Arial" w:cs="Arial"/>
+          <w:noProof/>
+          <w:sz w:val="24"/>
+          <w:szCs w:val="24"/>
+        </w:rPr>
+        <w:drawing>
+          <wp:inline distT="0" distB="0" distL="0" distR="0" wp14:anchorId="6014E39C" wp14:editId="37A23406">
+            <wp:extent cx="5400040" cy="3035935"/>
+            <wp:effectExtent l="0" t="0" r="0" b="0"/>
+            <wp:docPr id="1369661243" name="Imagem 3"/>
+            <wp:cNvGraphicFramePr>
+              <a:graphicFrameLocks xmlns:a="http://schemas.openxmlformats.org/drawingml/2006/main" noChangeAspect="1"/>
+            </wp:cNvGraphicFramePr>
+            <a:graphic xmlns:a="http://schemas.openxmlformats.org/drawingml/2006/main">
+              <a:graphicData uri="http://schemas.openxmlformats.org/drawingml/2006/picture">
+                <pic:pic xmlns:pic="http://schemas.openxmlformats.org/drawingml/2006/picture">
+                  <pic:nvPicPr>
+                    <pic:cNvPr id="1369661243" name="Imagem 1369661243"/>
+                    <pic:cNvPicPr/>
+                  </pic:nvPicPr>
+                  <pic:blipFill>
+                    <a:blip r:embed="rId7" cstate="print">
+                      <a:extLst>
+                        <a:ext uri="{28A0092B-C50C-407E-A947-70E740481C1C}">
+                          <a14:useLocalDpi xmlns:a14="http://schemas.microsoft.com/office/drawing/2010/main" val="0"/>
+                        </a:ext>
+                      </a:extLst>
+                    </a:blip>
+                    <a:stretch>
+                      <a:fillRect/>
+                    </a:stretch>
+                  </pic:blipFill>
+                  <pic:spPr>
+                    <a:xfrm>
+                      <a:off x="0" y="0"/>
+                      <a:ext cx="5400040" cy="3035935"/>
+                    </a:xfrm>
+                    <a:prstGeom prst="rect">
+                      <a:avLst/>
+                    </a:prstGeom>
+                  </pic:spPr>
+                </pic:pic>
+              </a:graphicData>
+            </a:graphic>
+          </wp:inline>
+        </w:drawing>
+      </w:r>
+    </w:p>
+    <w:p>
+      <w:pPr>
+        <w:rPr>
+          <w:rFonts w:ascii="Arial" w:hAnsi="Arial" w:cs="Arial"/>
+          <w:sz w:val="24"/>
+          <w:szCs w:val="24"/>
+        </w:rPr>
+      </w:pPr>
+    </w:p>
+    <w:p>
+      <w:pPr>
+        <w:rPr>
+          <w:rFonts w:ascii="Arial" w:hAnsi="Arial" w:cs="Arial"/>
+          <w:sz w:val="24"/>
+          <w:szCs w:val="24"/>
+        </w:rPr>
+      </w:pPr>
+      <w:r>
+        <w:rPr>
+          <w:rFonts w:ascii="Arial" w:hAnsi="Arial" w:cs="Arial"/>
+          <w:sz w:val="24"/>
+          <w:szCs w:val="24"/>
+        </w:rPr>
+        <w:t xml:space="preserve">O mesmo processo ocorrerá ao </w:t>
+      </w:r>
+      <w:r>
+        <w:rPr>
+          <w:rFonts w:ascii="Arial" w:hAnsi="Arial" w:cs="Arial"/>
+          <w:sz w:val="24"/>
+          <w:szCs w:val="24"/>
+        </w:rPr>
+        <w:t xml:space="preserve">clicar em </w:t>
+      </w:r>
+      <w:r>
+        <w:rPr>
+          <w:rFonts w:ascii="Arial" w:hAnsi="Arial" w:cs="Arial"/>
+          <w:sz w:val="24"/>
+          <w:szCs w:val="24"/>
+          <w:u w:val="single"/>
+        </w:rPr>
+        <w:t>Inserir</w:t>
+      </w:r>
+      <w:r>
+        <w:rPr>
+          <w:rFonts w:ascii="Arial" w:hAnsi="Arial" w:cs="Arial"/>
+          <w:sz w:val="24"/>
+          <w:szCs w:val="24"/>
+        </w:rPr>
+        <w:t xml:space="preserve"> contas do Passivo (-), os passos anteriores podem ser repetidos, tendo em mente que agora se trata de passivos e não ativos.</w:t>
+      </w:r>
+    </w:p>
+    <w:p>
+      <w:pPr>
+        <w:rPr>
+          <w:rFonts w:ascii="Arial" w:hAnsi="Arial" w:cs="Arial"/>
+          <w:sz w:val="24"/>
+          <w:szCs w:val="24"/>
+        </w:rPr>
+      </w:pPr>
+      <w:r>
+        <w:rPr>
+          <w:rFonts w:ascii="Arial" w:hAnsi="Arial" w:cs="Arial"/>
+          <w:noProof/>
+          <w:sz w:val="24"/>
+          <w:szCs w:val="24"/>
+        </w:rPr>
+        <w:drawing>
+          <wp:inline distT="0" distB="0" distL="0" distR="0" wp14:anchorId="55968949" wp14:editId="354008CF">
+            <wp:extent cx="5400040" cy="3035935"/>
+            <wp:effectExtent l="0" t="0" r="0" b="0"/>
+            <wp:docPr id="384314843" name="Imagem 4"/>
+            <wp:cNvGraphicFramePr>
+              <a:graphicFrameLocks xmlns:a="http://schemas.openxmlformats.org/drawingml/2006/main" noChangeAspect="1"/>
+            </wp:cNvGraphicFramePr>
+            <a:graphic xmlns:a="http://schemas.openxmlformats.org/drawingml/2006/main">
+              <a:graphicData uri="http://schemas.openxmlformats.org/drawingml/2006/picture">
+                <pic:pic xmlns:pic="http://schemas.openxmlformats.org/drawingml/2006/picture">
+                  <pic:nvPicPr>
+                    <pic:cNvPr id="384314843" name="Imagem 384314843"/>
+                    <pic:cNvPicPr/>
+                  </pic:nvPicPr>
+                  <pic:blipFill>
+                    <a:blip r:embed="rId8" cstate="print">
+                      <a:extLst>
+                        <a:ext uri="{28A0092B-C50C-407E-A947-70E740481C1C}">
+                          <a14:useLocalDpi xmlns:a14="http://schemas.microsoft.com/office/drawing/2010/main" val="0"/>
+                        </a:ext>
+                      </a:extLst>
+                    </a:blip>
+                    <a:stretch>
+                      <a:fillRect/>
+                    </a:stretch>
+                  </pic:blipFill>
+                  <pic:spPr>
+                    <a:xfrm>
+                      <a:off x="0" y="0"/>
+                      <a:ext cx="5400040" cy="3035935"/>
+                    </a:xfrm>
+                    <a:prstGeom prst="rect">
+                      <a:avLst/>
+                    </a:prstGeom>
+                  </pic:spPr>
+                </pic:pic>
+              </a:graphicData>
+            </a:graphic>
+          </wp:inline>
+        </w:drawing>
+      </w:r>
+    </w:p>
+    <w:p>
+      <w:pPr>
+        <w:rPr>
+          <w:rFonts w:ascii="Arial" w:hAnsi="Arial" w:cs="Arial"/>
+          <w:sz w:val="24"/>
+          <w:szCs w:val="24"/>
+        </w:rPr>
+      </w:pPr>
+    </w:p>
+    <w:p>
+      <w:pPr>
+        <w:rPr>
+          <w:rFonts w:ascii="Arial" w:hAnsi="Arial" w:cs="Arial"/>
+          <w:sz w:val="24"/>
+          <w:szCs w:val="24"/>
+        </w:rPr>
+      </w:pPr>
+      <w:r>
+        <w:rPr>
+          <w:rFonts w:ascii="Arial" w:hAnsi="Arial" w:cs="Arial"/>
+          <w:sz w:val="24"/>
+          <w:szCs w:val="24"/>
+        </w:rPr>
+        <w:lastRenderedPageBreak/>
+        <w:t>Ao clicar no botão de Gerar Relatórios, uma tela com o v</w:t>
+      </w:r>
+      <w:r>
+        <w:rPr>
+          <w:rFonts w:ascii="Arial" w:hAnsi="Arial" w:cs="Arial"/>
+          <w:sz w:val="24"/>
+          <w:szCs w:val="24"/>
+        </w:rPr>
+        <w:t>alor total do ativo, do passivo e o total do Patrimônio Líquido será aberta. O usuário poderá usar essas informações para tomar decisões estratégicas sobre o próximo passo de sua empresa.</w:t>
+      </w:r>
+    </w:p>
+    <w:p>
+      <w:pPr>
+        <w:rPr>
+          <w:rFonts w:ascii="Arial" w:hAnsi="Arial" w:cs="Arial"/>
+          <w:sz w:val="24"/>
+          <w:szCs w:val="24"/>
+        </w:rPr>
+      </w:pPr>
+      <w:r>
+        <w:rPr>
+          <w:rFonts w:ascii="Arial" w:hAnsi="Arial" w:cs="Arial"/>
+          <w:noProof/>
+          <w:sz w:val="24"/>
+          <w:szCs w:val="24"/>
+        </w:rPr>
+        <w:drawing>
+          <wp:inline distT="0" distB="0" distL="0" distR="0" wp14:anchorId="012C1538" wp14:editId="0A8777F6">
+            <wp:extent cx="5400040" cy="3035935"/>
+            <wp:effectExtent l="0" t="0" r="0" b="0"/>
+            <wp:docPr id="204323700" name="Imagem 5"/>
+            <wp:cNvGraphicFramePr>
+              <a:graphicFrameLocks xmlns:a="http://schemas.openxmlformats.org/drawingml/2006/main" noChangeAspect="1"/>
+            </wp:cNvGraphicFramePr>
+            <a:graphic xmlns:a="http://schemas.openxmlformats.org/drawingml/2006/main">
+              <a:graphicData uri="http://schemas.openxmlformats.org/drawingml/2006/picture">
+                <pic:pic xmlns:pic="http://schemas.openxmlformats.org/drawingml/2006/picture">
+                  <pic:nvPicPr>
+                    <pic:cNvPr id="204323700" name="Imagem 204323700"/>
+                    <pic:cNvPicPr/>
+                  </pic:nvPicPr>
+                  <pic:blipFill>
+                    <a:blip r:embed="rId9" cstate="print">
+                      <a:extLst>
+                        <a:ext uri="{28A0092B-C50C-407E-A947-70E740481C1C}">
+                          <a14:useLocalDpi xmlns:a14="http://schemas.microsoft.com/office/drawing/2010/main" val="0"/>
+                        </a:ext>
+                      </a:extLst>
+                    </a:blip>
+                    <a:stretch>
+                      <a:fillRect/>
+                    </a:stretch>
+                  </pic:blipFill>
+                  <pic:spPr>
+                    <a:xfrm>
+                      <a:off x="0" y="0"/>
+                      <a:ext cx="5400040" cy="3035935"/>
+                    </a:xfrm>
+                    <a:prstGeom prst="rect">
+                      <a:avLst/>
+                    </a:prstGeom>
+                  </pic:spPr>
+                </pic:pic>
+              </a:graphicData>
+            </a:graphic>
+          </wp:inline>
+        </w:drawing>
+      </w:r>
+    </w:p>
+    <w:p>
+      <w:pPr>
+        <w:rPr>
+          <w:rFonts w:ascii="Arial" w:hAnsi="Arial" w:cs="Arial"/>
+          <w:sz w:val="24"/>
+          <w:szCs w:val="24"/>
+        </w:rPr>
+      </w:pPr>
+    </w:p>
+    <w:p>
+      <w:pPr>
+        <w:rPr>
+          <w:rFonts w:ascii="Arial" w:hAnsi="Arial" w:cs="Arial"/>
+          <w:sz w:val="24"/>
+          <w:szCs w:val="24"/>
+        </w:rPr>
+      </w:pPr>
+      <w:r>
+        <w:rPr>
+          <w:rFonts w:ascii="Arial" w:hAnsi="Arial" w:cs="Arial"/>
+          <w:noProof/>
+          <w:sz w:val="24"/>
+          <w:szCs w:val="24"/>
+        </w:rPr>
+        <w:drawing>
+          <wp:inline distT="0" distB="0" distL="0" distR="0" wp14:anchorId="367D8C12" wp14:editId="3D1FDDA9">
+            <wp:extent cx="5400040" cy="3035935"/>
+            <wp:effectExtent l="0" t="0" r="0" b="0"/>
+            <wp:docPr id="1839179812" name="Imagem 6"/>
+            <wp:cNvGraphicFramePr>
+              <a:graphicFrameLocks xmlns:a="http://schemas.openxmlformats.org/drawingml/2006/main" noChangeAspect="1"/>
+            </wp:cNvGraphicFramePr>
+            <a:graphic xmlns:a="http://schemas.openxmlformats.org/drawingml/2006/main">
+              <a:graphicData uri="http://schemas.openxmlformats.org/drawingml/2006/picture">
+                <pic:pic xmlns:pic="http://schemas.openxmlformats.org/drawingml/2006/picture">
+                  <pic:nvPicPr>
+                    <pic:cNvPr id="1839179812" name="Imagem 1839179812"/>
+                    <pic:cNvPicPr/>
+                  </pic:nvPicPr>
+                  <pic:blipFill>
+                    <a:blip r:embed="rId10" cstate="print">
+                      <a:extLst>
+                        <a:ext uri="{28A0092B-C50C-407E-A947-70E740481C1C}">
+                          <a14:useLocalDpi xmlns:a14="http://schemas.microsoft.com/office/drawing/2010/main" val="0"/>
+                        </a:ext>
+                      </a:extLst>
+                    </a:blip>
+                    <a:stretch>
+                      <a:fillRect/>
+                    </a:stretch>
+                  </pic:blipFill>
+                  <pic:spPr>
+                    <a:xfrm>
+                      <a:off x="0" y="0"/>
+                      <a:ext cx="5400040" cy="3035935"/>
+                    </a:xfrm>
+                    <a:prstGeom prst="rect">
+                      <a:avLst/>
+                    </a:prstGeom>
+                  </pic:spPr>
+                </pic:pic>
+              </a:graphicData>
+            </a:graphic>
+          </wp:inline>
+        </w:drawing>
       </w:r>
     </w:p>
     <w:sectPr>

</xml_diff>

<commit_message>
Modificações finais documento de apresentação
</commit_message>
<xml_diff>
--- a/classes/production/introducao2.docx
+++ b/classes/production/introducao2.docx
@@ -643,7 +643,6 @@
           <w:sz w:val="24"/>
           <w:szCs w:val="24"/>
         </w:rPr>
-        <w:lastRenderedPageBreak/>
         <w:t>4. Desenvolvimento</w:t>
       </w:r>
     </w:p>
@@ -688,7 +687,7 @@
           <w:szCs w:val="24"/>
         </w:rPr>
         <w:drawing>
-          <wp:inline distT="0" distB="0" distL="0" distR="0" wp14:anchorId="0CE5F6FE" wp14:editId="32541C1F">
+          <wp:inline distT="0" distB="0" distL="0" distR="0" wp14:anchorId="0CE5F6FE" wp14:editId="627DF3FB">
             <wp:extent cx="5400040" cy="3035935"/>
             <wp:effectExtent l="0" t="0" r="0" b="0"/>
             <wp:docPr id="1932080296" name="Imagem 1"/>
@@ -771,8 +770,9 @@
           <w:sz w:val="24"/>
           <w:szCs w:val="24"/>
         </w:rPr>
+        <w:lastRenderedPageBreak/>
         <w:drawing>
-          <wp:inline distT="0" distB="0" distL="0" distR="0" wp14:anchorId="537601E7" wp14:editId="64B296E8">
+          <wp:inline distT="0" distB="0" distL="0" distR="0" wp14:anchorId="537601E7" wp14:editId="56BB1769">
             <wp:extent cx="5400040" cy="3035935"/>
             <wp:effectExtent l="0" t="0" r="0" b="0"/>
             <wp:docPr id="1612726926" name="Imagem 2"/>
@@ -828,7 +828,6 @@
           <w:sz w:val="24"/>
           <w:szCs w:val="24"/>
         </w:rPr>
-        <w:lastRenderedPageBreak/>
         <w:t>Ao clicar em Inserir contas do Ativo, o usuário irá se deparar com uma tabela onde deve inserir o nome da conta, o valor e informar se o ativo é do tipo circulante ou não circulante, marcando uma das duas opções. Para guardar as contas na tabela, basta clicar em Salvar contas, o usuário poderá adicionar novas contas apagando as contas manualmente da tabela ou clicando em Adicionar mais contas.</w:t>
       </w:r>
     </w:p>
@@ -848,7 +847,7 @@
           <w:szCs w:val="24"/>
         </w:rPr>
         <w:drawing>
-          <wp:inline distT="0" distB="0" distL="0" distR="0" wp14:anchorId="6014E39C" wp14:editId="37A23406">
+          <wp:inline distT="0" distB="0" distL="0" distR="0" wp14:anchorId="6014E39C" wp14:editId="73A331D1">
             <wp:extent cx="5400040" cy="3035935"/>
             <wp:effectExtent l="0" t="0" r="0" b="0"/>
             <wp:docPr id="1369661243" name="Imagem 3"/>
@@ -956,8 +955,9 @@
           <w:sz w:val="24"/>
           <w:szCs w:val="24"/>
         </w:rPr>
+        <w:lastRenderedPageBreak/>
         <w:drawing>
-          <wp:inline distT="0" distB="0" distL="0" distR="0" wp14:anchorId="55968949" wp14:editId="354008CF">
+          <wp:inline distT="0" distB="0" distL="0" distR="0" wp14:anchorId="55968949" wp14:editId="196C87D2">
             <wp:extent cx="5400040" cy="3035935"/>
             <wp:effectExtent l="0" t="0" r="0" b="0"/>
             <wp:docPr id="384314843" name="Imagem 4"/>
@@ -1022,7 +1022,6 @@
           <w:sz w:val="24"/>
           <w:szCs w:val="24"/>
         </w:rPr>
-        <w:lastRenderedPageBreak/>
         <w:t>Ao clicar no botão de Gerar Relatórios, uma tela com o v</w:t>
       </w:r>
       <w:r>
@@ -1050,7 +1049,7 @@
           <w:szCs w:val="24"/>
         </w:rPr>
         <w:drawing>
-          <wp:inline distT="0" distB="0" distL="0" distR="0" wp14:anchorId="012C1538" wp14:editId="0A8777F6">
+          <wp:inline distT="0" distB="0" distL="0" distR="0" wp14:anchorId="012C1538" wp14:editId="6987CA66">
             <wp:extent cx="5400040" cy="3035935"/>
             <wp:effectExtent l="0" t="0" r="0" b="0"/>
             <wp:docPr id="204323700" name="Imagem 5"/>
@@ -1116,8 +1115,9 @@
           <w:sz w:val="24"/>
           <w:szCs w:val="24"/>
         </w:rPr>
+        <w:lastRenderedPageBreak/>
         <w:drawing>
-          <wp:inline distT="0" distB="0" distL="0" distR="0" wp14:anchorId="367D8C12" wp14:editId="3D1FDDA9">
+          <wp:inline distT="0" distB="0" distL="0" distR="0" wp14:anchorId="367D8C12" wp14:editId="5C41F603">
             <wp:extent cx="5400040" cy="3035935"/>
             <wp:effectExtent l="0" t="0" r="0" b="0"/>
             <wp:docPr id="1839179812" name="Imagem 6"/>
@@ -1158,6 +1158,237 @@
           </wp:inline>
         </w:drawing>
       </w:r>
+    </w:p>
+    <w:p>
+      <w:pPr>
+        <w:rPr>
+          <w:rFonts w:ascii="Arial" w:hAnsi="Arial" w:cs="Arial"/>
+          <w:sz w:val="24"/>
+          <w:szCs w:val="24"/>
+        </w:rPr>
+      </w:pPr>
+    </w:p>
+    <w:p>
+      <w:pPr>
+        <w:rPr>
+          <w:rFonts w:ascii="Arial" w:hAnsi="Arial" w:cs="Arial"/>
+          <w:sz w:val="24"/>
+          <w:szCs w:val="24"/>
+        </w:rPr>
+      </w:pPr>
+    </w:p>
+    <w:p>
+      <w:pPr>
+        <w:rPr>
+          <w:rFonts w:ascii="Arial" w:hAnsi="Arial" w:cs="Arial"/>
+          <w:sz w:val="24"/>
+          <w:szCs w:val="24"/>
+        </w:rPr>
+      </w:pPr>
+    </w:p>
+    <w:p>
+      <w:pPr>
+        <w:rPr>
+          <w:rFonts w:ascii="Arial" w:hAnsi="Arial" w:cs="Arial"/>
+          <w:sz w:val="24"/>
+          <w:szCs w:val="24"/>
+        </w:rPr>
+      </w:pPr>
+    </w:p>
+    <w:p>
+      <w:pPr>
+        <w:rPr>
+          <w:rFonts w:ascii="Arial" w:hAnsi="Arial" w:cs="Arial"/>
+          <w:sz w:val="24"/>
+          <w:szCs w:val="24"/>
+        </w:rPr>
+      </w:pPr>
+    </w:p>
+    <w:p>
+      <w:pPr>
+        <w:rPr>
+          <w:rFonts w:ascii="Arial" w:hAnsi="Arial" w:cs="Arial"/>
+          <w:sz w:val="24"/>
+          <w:szCs w:val="24"/>
+        </w:rPr>
+      </w:pPr>
+      <w:r>
+        <w:rPr>
+          <w:rFonts w:ascii="Arial" w:hAnsi="Arial" w:cs="Arial"/>
+          <w:sz w:val="24"/>
+          <w:szCs w:val="24"/>
+        </w:rPr>
+        <w:t>5. Referências</w:t>
+      </w:r>
+    </w:p>
+    <w:p>
+      <w:pPr>
+        <w:rPr>
+          <w:rFonts w:ascii="Arial" w:hAnsi="Arial" w:cs="Arial"/>
+          <w:sz w:val="24"/>
+          <w:szCs w:val="24"/>
+        </w:rPr>
+      </w:pPr>
+      <w:r>
+        <w:rPr>
+          <w:rFonts w:ascii="Arial" w:hAnsi="Arial" w:cs="Arial"/>
+          <w:sz w:val="24"/>
+          <w:szCs w:val="24"/>
+        </w:rPr>
+        <w:t xml:space="preserve">Garbin, </w:t>
+      </w:r>
+      <w:proofErr w:type="spellStart"/>
+      <w:r>
+        <w:rPr>
+          <w:rFonts w:ascii="Arial" w:hAnsi="Arial" w:cs="Arial"/>
+          <w:sz w:val="24"/>
+          <w:szCs w:val="24"/>
+        </w:rPr>
+        <w:t>Wolmir</w:t>
+      </w:r>
+      <w:proofErr w:type="spellEnd"/>
+      <w:r>
+        <w:rPr>
+          <w:rFonts w:ascii="Arial" w:hAnsi="Arial" w:cs="Arial"/>
+          <w:sz w:val="24"/>
+          <w:szCs w:val="24"/>
+        </w:rPr>
+        <w:t xml:space="preserve"> </w:t>
+      </w:r>
+      <w:proofErr w:type="spellStart"/>
+      <w:proofErr w:type="gramStart"/>
+      <w:r>
+        <w:rPr>
+          <w:rFonts w:ascii="Arial" w:hAnsi="Arial" w:cs="Arial"/>
+          <w:sz w:val="24"/>
+          <w:szCs w:val="24"/>
+        </w:rPr>
+        <w:t>Cezer</w:t>
+      </w:r>
+      <w:proofErr w:type="spellEnd"/>
+      <w:r>
+        <w:rPr>
+          <w:rFonts w:ascii="Arial" w:hAnsi="Arial" w:cs="Arial"/>
+          <w:sz w:val="24"/>
+          <w:szCs w:val="24"/>
+        </w:rPr>
+        <w:t xml:space="preserve"> .</w:t>
+      </w:r>
+      <w:proofErr w:type="gramEnd"/>
+      <w:r>
+        <w:rPr>
+          <w:rFonts w:ascii="Arial" w:hAnsi="Arial" w:cs="Arial"/>
+          <w:sz w:val="24"/>
+          <w:szCs w:val="24"/>
+        </w:rPr>
+        <w:t xml:space="preserve"> Usando </w:t>
+      </w:r>
+      <w:proofErr w:type="spellStart"/>
+      <w:r>
+        <w:rPr>
+          <w:rFonts w:ascii="Arial" w:hAnsi="Arial" w:cs="Arial"/>
+          <w:sz w:val="24"/>
+          <w:szCs w:val="24"/>
+        </w:rPr>
+        <w:t>SQLite</w:t>
+      </w:r>
+      <w:proofErr w:type="spellEnd"/>
+      <w:r>
+        <w:rPr>
+          <w:rFonts w:ascii="Arial" w:hAnsi="Arial" w:cs="Arial"/>
+          <w:sz w:val="24"/>
+          <w:szCs w:val="24"/>
+        </w:rPr>
+        <w:t xml:space="preserve"> em Java, Receitas de Código 2018, disponível em </w:t>
+      </w:r>
+      <w:hyperlink r:id="rId11" w:history="1">
+        <w:r>
+          <w:rPr>
+            <w:rStyle w:val="Hyperlink"/>
+            <w:rFonts w:ascii="Arial" w:hAnsi="Arial" w:cs="Arial"/>
+            <w:sz w:val="24"/>
+            <w:szCs w:val="24"/>
+          </w:rPr>
+          <w:t>https://receitasdecodigo.com.br/java/usando-sqlite-em-java</w:t>
+        </w:r>
+      </w:hyperlink>
+      <w:r>
+        <w:rPr>
+          <w:rFonts w:ascii="Arial" w:hAnsi="Arial" w:cs="Arial"/>
+          <w:sz w:val="24"/>
+          <w:szCs w:val="24"/>
+        </w:rPr>
+        <w:t>, acesso em 30 de outubro de 2023</w:t>
+      </w:r>
+      <w:r>
+        <w:rPr>
+          <w:rFonts w:ascii="Arial" w:hAnsi="Arial" w:cs="Arial"/>
+          <w:sz w:val="24"/>
+          <w:szCs w:val="24"/>
+        </w:rPr>
+        <w:t>.</w:t>
+      </w:r>
+    </w:p>
+    <w:p>
+      <w:pPr>
+        <w:rPr>
+          <w:rFonts w:ascii="Arial" w:hAnsi="Arial" w:cs="Arial"/>
+          <w:sz w:val="24"/>
+          <w:szCs w:val="24"/>
+          <w:u w:val="single"/>
+        </w:rPr>
+      </w:pPr>
+      <w:r>
+        <w:rPr>
+          <w:rFonts w:ascii="Arial" w:hAnsi="Arial" w:cs="Arial"/>
+          <w:sz w:val="24"/>
+          <w:szCs w:val="24"/>
+        </w:rPr>
+        <w:t>Documentação oficial do Java, disponível</w:t>
+      </w:r>
+      <w:r>
+        <w:rPr>
+          <w:rFonts w:ascii="Arial" w:hAnsi="Arial" w:cs="Arial"/>
+          <w:sz w:val="24"/>
+          <w:szCs w:val="24"/>
+        </w:rPr>
+        <w:t xml:space="preserve"> </w:t>
+      </w:r>
+      <w:proofErr w:type="gramStart"/>
+      <w:r>
+        <w:rPr>
+          <w:rFonts w:ascii="Arial" w:hAnsi="Arial" w:cs="Arial"/>
+          <w:sz w:val="24"/>
+          <w:szCs w:val="24"/>
+        </w:rPr>
+        <w:t>em  https://docs.oracle.com</w:t>
+      </w:r>
+      <w:r>
+        <w:rPr>
+          <w:rFonts w:ascii="Arial" w:hAnsi="Arial" w:cs="Arial"/>
+          <w:sz w:val="24"/>
+          <w:szCs w:val="24"/>
+        </w:rPr>
+        <w:t>/en/java</w:t>
+      </w:r>
+      <w:proofErr w:type="gramEnd"/>
+      <w:r>
+        <w:rPr>
+          <w:rFonts w:ascii="Arial" w:hAnsi="Arial" w:cs="Arial"/>
+          <w:sz w:val="24"/>
+          <w:szCs w:val="24"/>
+        </w:rPr>
+        <w:t xml:space="preserve"> , acesso em 30 de outubro de 2023.</w:t>
+      </w:r>
+    </w:p>
+    <w:p>
+      <w:pPr>
+        <w:rPr>
+          <w:rFonts w:ascii="Arial" w:hAnsi="Arial" w:cs="Arial"/>
+          <w:sz w:val="24"/>
+          <w:szCs w:val="24"/>
+        </w:rPr>
+      </w:pPr>
     </w:p>
     <w:sectPr>
       <w:pgSz w:w="11906" w:h="16838"/>
@@ -1599,6 +1830,29 @@
     <w:semiHidden/>
     <w:unhideWhenUsed/>
   </w:style>
+  <w:style w:type="character" w:styleId="Hyperlink">
+    <w:name w:val="Hyperlink"/>
+    <w:basedOn w:val="Fontepargpadro"/>
+    <w:uiPriority w:val="99"/>
+    <w:unhideWhenUsed/>
+    <w:rsid w:val="007F5770"/>
+    <w:rPr>
+      <w:color w:val="0563C1" w:themeColor="hyperlink"/>
+      <w:u w:val="single"/>
+    </w:rPr>
+  </w:style>
+  <w:style w:type="character" w:styleId="MenoPendente">
+    <w:name w:val="Unresolved Mention"/>
+    <w:basedOn w:val="Fontepargpadro"/>
+    <w:uiPriority w:val="99"/>
+    <w:semiHidden/>
+    <w:unhideWhenUsed/>
+    <w:rsid w:val="007F5770"/>
+    <w:rPr>
+      <w:color w:val="605E5C"/>
+      <w:shd w:val="clear" w:color="auto" w:fill="E1DFDD"/>
+    </w:rPr>
+  </w:style>
 </w:styles>
 </file>
 

</xml_diff>